<commit_message>
more progress on parsing
</commit_message>
<xml_diff>
--- a/Required instr bit tables.docx
+++ b/Required instr bit tables.docx
@@ -145,133 +145,7 @@
         <w:rPr>
           <w:color w:val="000000"/>
         </w:rPr>
-        <w:t xml:space="preserve">For the </w:t>
-      </w:r>
-      <w:proofErr w:type="spellStart"/>
-      <w:r>
-        <w:rPr>
-          <w:color w:val="000000"/>
-        </w:rPr>
-        <w:t>dest</w:t>
-      </w:r>
-      <w:proofErr w:type="spellEnd"/>
-      <w:r>
-        <w:rPr>
-          <w:color w:val="000000"/>
-        </w:rPr>
-        <w:t xml:space="preserve"> </w:t>
-      </w:r>
-      <w:proofErr w:type="spellStart"/>
-      <w:r>
-        <w:rPr>
-          <w:color w:val="000000"/>
-        </w:rPr>
-        <w:t>arg</w:t>
-      </w:r>
-      <w:proofErr w:type="spellEnd"/>
-      <w:r>
-        <w:rPr>
-          <w:color w:val="000000"/>
-        </w:rPr>
-        <w:t xml:space="preserve"> (</w:t>
-      </w:r>
-      <w:proofErr w:type="spellStart"/>
-      <w:r>
-        <w:rPr>
-          <w:color w:val="000000"/>
-        </w:rPr>
-        <w:t>Xn</w:t>
-      </w:r>
-      <w:proofErr w:type="spellEnd"/>
-      <w:r>
-        <w:rPr>
-          <w:color w:val="000000"/>
-        </w:rPr>
-        <w:t xml:space="preserve"> then M, bits 11-6), the bits </w:t>
-      </w:r>
-      <w:proofErr w:type="gramStart"/>
-      <w:r>
-        <w:rPr>
-          <w:color w:val="000000"/>
-        </w:rPr>
-        <w:t>aren’t</w:t>
-      </w:r>
-      <w:proofErr w:type="gramEnd"/>
-      <w:r>
-        <w:rPr>
-          <w:color w:val="000000"/>
-        </w:rPr>
-        <w:t xml:space="preserve"> completely reversed compared to M then </w:t>
-      </w:r>
-      <w:proofErr w:type="spellStart"/>
-      <w:r>
-        <w:rPr>
-          <w:color w:val="000000"/>
-        </w:rPr>
-        <w:t>Xn</w:t>
-      </w:r>
-      <w:proofErr w:type="spellEnd"/>
-      <w:r>
-        <w:rPr>
-          <w:color w:val="000000"/>
-        </w:rPr>
-        <w:t xml:space="preserve">. </w:t>
-      </w:r>
-      <w:proofErr w:type="gramStart"/>
-      <w:r>
-        <w:rPr>
-          <w:color w:val="000000"/>
-        </w:rPr>
-        <w:t>It’s</w:t>
-      </w:r>
-      <w:proofErr w:type="gramEnd"/>
-      <w:r>
-        <w:rPr>
-          <w:color w:val="000000"/>
-        </w:rPr>
-        <w:t xml:space="preserve"> only the order of M and </w:t>
-      </w:r>
-      <w:proofErr w:type="spellStart"/>
-      <w:r>
-        <w:rPr>
-          <w:color w:val="000000"/>
-        </w:rPr>
-        <w:t>Xn</w:t>
-      </w:r>
-      <w:proofErr w:type="spellEnd"/>
-      <w:r>
-        <w:rPr>
-          <w:color w:val="000000"/>
-        </w:rPr>
-        <w:t xml:space="preserve"> that changes. For example, an </w:t>
-      </w:r>
-      <w:proofErr w:type="spellStart"/>
-      <w:r>
-        <w:rPr>
-          <w:color w:val="000000"/>
-        </w:rPr>
-        <w:t>arg</w:t>
-      </w:r>
-      <w:proofErr w:type="spellEnd"/>
-      <w:r>
-        <w:rPr>
-          <w:color w:val="000000"/>
-        </w:rPr>
-        <w:t xml:space="preserve"> </w:t>
-      </w:r>
-      <w:proofErr w:type="gramStart"/>
-      <w:r>
-        <w:rPr>
-          <w:color w:val="000000"/>
-        </w:rPr>
-        <w:t>that’s</w:t>
-      </w:r>
-      <w:proofErr w:type="gramEnd"/>
-      <w:r>
-        <w:rPr>
-          <w:color w:val="000000"/>
-        </w:rPr>
-        <w:t xml:space="preserve"> an address register always has M as 001, regardless of whether it’s the source or destination.</w:t>
+        <w:t>For the dest arg (Xn then M, bits 11-6), the bits aren’t completely reversed compared to M then Xn. It’s only the order of M and Xn that changes. For example, an arg that’s an address register always has M as 001, regardless of whether it’s the source or destination.</w:t>
       </w:r>
     </w:p>
     <w:tbl>
@@ -1827,7 +1701,6 @@
                 <w:szCs w:val="20"/>
               </w:rPr>
             </w:pPr>
-            <w:proofErr w:type="spellStart"/>
             <w:r>
               <w:rPr>
                 <w:color w:val="000000"/>
@@ -1836,7 +1709,6 @@
               </w:rPr>
               <w:t>Xn</w:t>
             </w:r>
-            <w:proofErr w:type="spellEnd"/>
           </w:p>
         </w:tc>
         <w:tc>
@@ -1928,7 +1800,6 @@
                 <w:szCs w:val="20"/>
               </w:rPr>
             </w:pPr>
-            <w:proofErr w:type="spellStart"/>
             <w:r>
               <w:rPr>
                 <w:color w:val="000000"/>
@@ -1937,7 +1808,6 @@
               </w:rPr>
               <w:t>Xn</w:t>
             </w:r>
-            <w:proofErr w:type="spellEnd"/>
           </w:p>
         </w:tc>
       </w:tr>
@@ -2363,7 +2233,6 @@
                 <w:szCs w:val="20"/>
               </w:rPr>
             </w:pPr>
-            <w:proofErr w:type="spellStart"/>
             <w:r>
               <w:rPr>
                 <w:color w:val="000000"/>
@@ -2372,7 +2241,6 @@
               </w:rPr>
               <w:t>Xn</w:t>
             </w:r>
-            <w:proofErr w:type="spellEnd"/>
           </w:p>
         </w:tc>
       </w:tr>
@@ -2571,7 +2439,6 @@
                 <w:szCs w:val="20"/>
               </w:rPr>
             </w:pPr>
-            <w:proofErr w:type="spellStart"/>
             <w:r>
               <w:rPr>
                 <w:color w:val="000000"/>
@@ -2580,7 +2447,6 @@
               </w:rPr>
               <w:t>Dn</w:t>
             </w:r>
-            <w:proofErr w:type="spellEnd"/>
           </w:p>
         </w:tc>
         <w:tc>
@@ -2709,7 +2575,6 @@
                 <w:szCs w:val="20"/>
               </w:rPr>
             </w:pPr>
-            <w:proofErr w:type="spellStart"/>
             <w:r>
               <w:rPr>
                 <w:color w:val="000000"/>
@@ -2718,7 +2583,6 @@
               </w:rPr>
               <w:t>Xn</w:t>
             </w:r>
-            <w:proofErr w:type="spellEnd"/>
           </w:p>
         </w:tc>
       </w:tr>
@@ -2917,7 +2781,6 @@
                 <w:szCs w:val="20"/>
               </w:rPr>
             </w:pPr>
-            <w:proofErr w:type="spellStart"/>
             <w:r>
               <w:rPr>
                 <w:color w:val="000000"/>
@@ -2926,7 +2789,6 @@
               </w:rPr>
               <w:t>Dn</w:t>
             </w:r>
-            <w:proofErr w:type="spellEnd"/>
           </w:p>
         </w:tc>
         <w:tc>
@@ -3055,7 +2917,6 @@
                 <w:szCs w:val="20"/>
               </w:rPr>
             </w:pPr>
-            <w:proofErr w:type="spellStart"/>
             <w:r>
               <w:rPr>
                 <w:color w:val="000000"/>
@@ -3064,7 +2925,6 @@
               </w:rPr>
               <w:t>Xn</w:t>
             </w:r>
-            <w:proofErr w:type="spellEnd"/>
           </w:p>
         </w:tc>
       </w:tr>
@@ -3263,7 +3123,6 @@
                 <w:szCs w:val="20"/>
               </w:rPr>
             </w:pPr>
-            <w:proofErr w:type="spellStart"/>
             <w:r>
               <w:rPr>
                 <w:color w:val="000000"/>
@@ -3272,7 +3131,6 @@
               </w:rPr>
               <w:t>Dn</w:t>
             </w:r>
-            <w:proofErr w:type="spellEnd"/>
           </w:p>
         </w:tc>
         <w:tc>
@@ -3401,7 +3259,6 @@
                 <w:szCs w:val="20"/>
               </w:rPr>
             </w:pPr>
-            <w:proofErr w:type="spellStart"/>
             <w:r>
               <w:rPr>
                 <w:color w:val="000000"/>
@@ -3410,7 +3267,6 @@
               </w:rPr>
               <w:t>Xn</w:t>
             </w:r>
-            <w:proofErr w:type="spellEnd"/>
           </w:p>
         </w:tc>
       </w:tr>
@@ -3609,7 +3465,6 @@
                 <w:szCs w:val="20"/>
               </w:rPr>
             </w:pPr>
-            <w:proofErr w:type="spellStart"/>
             <w:r>
               <w:rPr>
                 <w:color w:val="000000"/>
@@ -3618,7 +3473,6 @@
               </w:rPr>
               <w:t>Dn</w:t>
             </w:r>
-            <w:proofErr w:type="spellEnd"/>
           </w:p>
         </w:tc>
         <w:tc>
@@ -3777,7 +3631,6 @@
                 <w:szCs w:val="20"/>
               </w:rPr>
             </w:pPr>
-            <w:proofErr w:type="spellStart"/>
             <w:r>
               <w:rPr>
                 <w:color w:val="000000"/>
@@ -3786,7 +3639,6 @@
               </w:rPr>
               <w:t>Xn</w:t>
             </w:r>
-            <w:proofErr w:type="spellEnd"/>
           </w:p>
         </w:tc>
       </w:tr>
@@ -3985,7 +3837,6 @@
                 <w:szCs w:val="20"/>
               </w:rPr>
             </w:pPr>
-            <w:proofErr w:type="spellStart"/>
             <w:r>
               <w:rPr>
                 <w:color w:val="000000"/>
@@ -3994,7 +3845,6 @@
               </w:rPr>
               <w:t>Dn</w:t>
             </w:r>
-            <w:proofErr w:type="spellEnd"/>
           </w:p>
         </w:tc>
         <w:tc>
@@ -4153,7 +4003,6 @@
                 <w:szCs w:val="20"/>
               </w:rPr>
             </w:pPr>
-            <w:proofErr w:type="spellStart"/>
             <w:r>
               <w:rPr>
                 <w:color w:val="000000"/>
@@ -4162,7 +4011,6 @@
               </w:rPr>
               <w:t>Xn</w:t>
             </w:r>
-            <w:proofErr w:type="spellEnd"/>
           </w:p>
         </w:tc>
       </w:tr>
@@ -4527,7 +4375,6 @@
                 <w:szCs w:val="20"/>
               </w:rPr>
             </w:pPr>
-            <w:proofErr w:type="spellStart"/>
             <w:r>
               <w:rPr>
                 <w:color w:val="000000"/>
@@ -4536,7 +4383,6 @@
               </w:rPr>
               <w:t>Xn</w:t>
             </w:r>
-            <w:proofErr w:type="spellEnd"/>
           </w:p>
         </w:tc>
       </w:tr>
@@ -4932,7 +4778,6 @@
                 <w:szCs w:val="20"/>
               </w:rPr>
             </w:pPr>
-            <w:proofErr w:type="spellStart"/>
             <w:r>
               <w:rPr>
                 <w:color w:val="000000"/>
@@ -4941,7 +4786,6 @@
               </w:rPr>
               <w:t>Xn</w:t>
             </w:r>
-            <w:proofErr w:type="spellEnd"/>
           </w:p>
         </w:tc>
       </w:tr>
@@ -5367,7 +5211,6 @@
                 <w:szCs w:val="20"/>
               </w:rPr>
             </w:pPr>
-            <w:proofErr w:type="spellStart"/>
             <w:r>
               <w:rPr>
                 <w:color w:val="000000"/>
@@ -5376,7 +5219,6 @@
               </w:rPr>
               <w:t>Xn</w:t>
             </w:r>
-            <w:proofErr w:type="spellEnd"/>
           </w:p>
         </w:tc>
       </w:tr>
@@ -5802,7 +5644,6 @@
                 <w:szCs w:val="20"/>
               </w:rPr>
             </w:pPr>
-            <w:proofErr w:type="spellStart"/>
             <w:r>
               <w:rPr>
                 <w:color w:val="000000"/>
@@ -5811,7 +5652,6 @@
               </w:rPr>
               <w:t>Xn</w:t>
             </w:r>
-            <w:proofErr w:type="spellEnd"/>
           </w:p>
         </w:tc>
       </w:tr>
@@ -6195,7 +6035,6 @@
                 <w:szCs w:val="20"/>
               </w:rPr>
             </w:pPr>
-            <w:proofErr w:type="spellStart"/>
             <w:r>
               <w:rPr>
                 <w:color w:val="000000"/>
@@ -6204,7 +6043,6 @@
               </w:rPr>
               <w:t>Dn</w:t>
             </w:r>
-            <w:proofErr w:type="spellEnd"/>
           </w:p>
         </w:tc>
       </w:tr>
@@ -6588,7 +6426,6 @@
                 <w:szCs w:val="20"/>
               </w:rPr>
             </w:pPr>
-            <w:proofErr w:type="spellStart"/>
             <w:r>
               <w:rPr>
                 <w:color w:val="000000"/>
@@ -6597,7 +6434,6 @@
               </w:rPr>
               <w:t>Dn</w:t>
             </w:r>
-            <w:proofErr w:type="spellEnd"/>
           </w:p>
         </w:tc>
       </w:tr>
@@ -8372,7 +8208,6 @@
                 <w:szCs w:val="20"/>
               </w:rPr>
             </w:pPr>
-            <w:proofErr w:type="spellStart"/>
             <w:r>
               <w:rPr>
                 <w:color w:val="000000"/>
@@ -8381,7 +8216,6 @@
               </w:rPr>
               <w:t>Xn</w:t>
             </w:r>
-            <w:proofErr w:type="spellEnd"/>
           </w:p>
         </w:tc>
       </w:tr>
@@ -8948,12 +8782,8 @@
       </w:r>
       <w:r>
         <w:tab/>
-      </w:r>
-      <w:proofErr w:type="spellStart"/>
-      <w:r>
         <w:t>Dest</w:t>
       </w:r>
-      <w:proofErr w:type="spellEnd"/>
       <w:r>
         <w:tab/>
       </w:r>
@@ -8999,14 +8829,7 @@
       </w:r>
       <w:r>
         <w:tab/>
-      </w:r>
-      <w:proofErr w:type="spellStart"/>
-      <w:r>
-        <w:t>Dn</w:t>
-      </w:r>
-      <w:proofErr w:type="spellEnd"/>
-      <w:r>
-        <w:t>, An, (An)+, #imm, PC</w:t>
+        <w:t>Dn, An, (An)+, #imm, PC</w:t>
       </w:r>
       <w:r>
         <w:tab/>
@@ -9016,58 +8839,25 @@
       </w:r>
       <w:r>
         <w:tab/>
-      </w:r>
-      <w:proofErr w:type="spellStart"/>
-      <w:r>
-        <w:t>Dn</w:t>
-      </w:r>
-      <w:proofErr w:type="spellEnd"/>
-      <w:r>
-        <w:t>, An, -(An), #imm</w:t>
+        <w:t>Dn, An, -(An), #imm</w:t>
       </w:r>
     </w:p>
     <w:p>
       <w:r>
-        <w:t>ADD(</w:t>
-      </w:r>
-      <w:proofErr w:type="spellStart"/>
-      <w:r>
-        <w:t>Dn</w:t>
-      </w:r>
-      <w:proofErr w:type="spellEnd"/>
-      <w:r>
-        <w:t>,&lt;</w:t>
-      </w:r>
-      <w:proofErr w:type="spellStart"/>
-      <w:r>
-        <w:t>ea</w:t>
-      </w:r>
-      <w:proofErr w:type="spellEnd"/>
-      <w:r>
-        <w:t>&gt;):</w:t>
-      </w:r>
-      <w:r>
-        <w:tab/>
-      </w:r>
-      <w:proofErr w:type="spellStart"/>
-      <w:r>
-        <w:t>Dn</w:t>
-      </w:r>
-      <w:proofErr w:type="spellEnd"/>
-      <w:r>
-        <w:t>, An, #imm, PC</w:t>
-      </w:r>
-      <w:r>
-        <w:tab/>
-      </w:r>
-      <w:r>
-        <w:tab/>
+        <w:t>ADD(&lt;ea&gt;,Dn):</w:t>
       </w:r>
       <w:r>
         <w:tab/>
         <w:t>An,(An),(An)+,-(An),(xxx).W,</w:t>
       </w:r>
       <w:r>
+        <w:tab/>
+      </w:r>
+      <w:r>
+        <w:tab/>
+        <w:t>An, #imm</w:t>
+      </w:r>
+      <w:r>
         <w:br/>
       </w:r>
       <w:r>
@@ -9075,53 +8865,83 @@
       </w:r>
       <w:r>
         <w:tab/>
+        <w:t>(xxx).L,#imm,PC</w:t>
+      </w:r>
+      <w:r>
+        <w:t xml:space="preserve"> </w:t>
+      </w:r>
+    </w:p>
+    <w:p>
+      <w:r>
+        <w:t>ADD(Dn,&lt;ea&gt;):</w:t>
       </w:r>
       <w:r>
         <w:tab/>
+        <w:t>Dn, An, #imm, PC</w:t>
       </w:r>
       <w:r>
         <w:tab/>
       </w:r>
       <w:r>
         <w:tab/>
-      </w:r>
-      <w:r>
-        <w:tab/>
-      </w:r>
-      <w:r>
-        <w:tab/>
-        <w:t>(xxx).L,#</w:t>
-      </w:r>
-      <w:proofErr w:type="spellStart"/>
-      <w:r>
-        <w:t>imm,PC</w:t>
-      </w:r>
-      <w:proofErr w:type="spellEnd"/>
-      <w:r>
-        <w:br/>
-        <w:t>ADD(&lt;</w:t>
-      </w:r>
-      <w:proofErr w:type="spellStart"/>
-      <w:r>
-        <w:t>ea</w:t>
-      </w:r>
-      <w:proofErr w:type="spellEnd"/>
-      <w:r>
-        <w:t>&gt;,</w:t>
-      </w:r>
-      <w:proofErr w:type="spellStart"/>
-      <w:r>
-        <w:t>Dn</w:t>
-      </w:r>
-      <w:proofErr w:type="spellEnd"/>
-      <w:r>
-        <w:t>):</w:t>
       </w:r>
       <w:r>
         <w:tab/>
         <w:t>An,(An),(An)+,-(An),(xxx).W,</w:t>
       </w:r>
       <w:r>
+        <w:br/>
+      </w:r>
+      <w:r>
+        <w:tab/>
+      </w:r>
+      <w:r>
+        <w:tab/>
+      </w:r>
+      <w:r>
+        <w:tab/>
+      </w:r>
+      <w:r>
+        <w:tab/>
+      </w:r>
+      <w:r>
+        <w:tab/>
+      </w:r>
+      <w:r>
+        <w:tab/>
+      </w:r>
+      <w:r>
+        <w:tab/>
+        <w:t>(xxx).L,#imm,PC</w:t>
+      </w:r>
+      <w:r>
+        <w:br/>
+      </w:r>
+      <w:r>
+        <w:t>(^alt)</w:t>
+      </w:r>
+    </w:p>
+    <w:p>
+      <w:r>
+        <w:t>SUB:</w:t>
+      </w:r>
+      <w:r>
+        <w:tab/>
+      </w:r>
+      <w:r>
+        <w:tab/>
+        <w:t>Same invalids as ADD (both forms)</w:t>
+      </w:r>
+    </w:p>
+    <w:p>
+      <w:r>
+        <w:t>AND(&lt;ea&gt;,Dn):</w:t>
+      </w:r>
+      <w:r>
+        <w:tab/>
+        <w:t>An,(An),(An)+,-(An),(xxx).W,</w:t>
+      </w:r>
+      <w:r>
         <w:tab/>
       </w:r>
       <w:r>
@@ -9136,97 +8956,39 @@
       </w:r>
       <w:r>
         <w:tab/>
-        <w:t>(xxx).L,#</w:t>
-      </w:r>
-      <w:proofErr w:type="spellStart"/>
-      <w:r>
-        <w:t>imm,PC</w:t>
-      </w:r>
-      <w:proofErr w:type="spellEnd"/>
+        <w:t>(xxx).L,#imm, PC</w:t>
+      </w:r>
     </w:p>
     <w:p>
       <w:r>
-        <w:t>SUB:</w:t>
+        <w:t>AND(Dn,&lt;ea&gt;):</w:t>
       </w:r>
       <w:r>
         <w:tab/>
+        <w:t>Dn,An,#imm, PC</w:t>
       </w:r>
       <w:r>
         <w:tab/>
-        <w:t>Same invalids as ADD (both forms)</w:t>
+      </w:r>
+      <w:r>
+        <w:tab/>
+      </w:r>
+      <w:r>
+        <w:tab/>
+        <w:t>An,(An),(An)+,-(An),(xxx).W,(xxx).L,#imm,PC</w:t>
       </w:r>
     </w:p>
     <w:p>
       <w:r>
-        <w:t>AND(</w:t>
-      </w:r>
-      <w:proofErr w:type="spellStart"/>
-      <w:proofErr w:type="gramStart"/>
-      <w:r>
-        <w:t>Dn</w:t>
-      </w:r>
-      <w:proofErr w:type="spellEnd"/>
-      <w:r>
-        <w:t>,&lt;</w:t>
-      </w:r>
-      <w:proofErr w:type="spellStart"/>
-      <w:proofErr w:type="gramEnd"/>
-      <w:r>
-        <w:t>ea</w:t>
-      </w:r>
-      <w:proofErr w:type="spellEnd"/>
-      <w:r>
-        <w:t>&gt;):</w:t>
-      </w:r>
-      <w:r>
-        <w:tab/>
-        <w:t>Dn,An,#</w:t>
-      </w:r>
-      <w:proofErr w:type="spellStart"/>
-      <w:r>
-        <w:t>imm</w:t>
-      </w:r>
-      <w:proofErr w:type="spellEnd"/>
-      <w:r>
-        <w:t>, PC</w:t>
-      </w:r>
-      <w:r>
-        <w:tab/>
-      </w:r>
-      <w:r>
-        <w:tab/>
-      </w:r>
-      <w:r>
-        <w:tab/>
-        <w:t>An,(An),(An)+,-(An),(xxx).W,(xxx).L,#</w:t>
-      </w:r>
-      <w:proofErr w:type="spellStart"/>
-      <w:r>
-        <w:t>imm,PC</w:t>
-      </w:r>
-      <w:proofErr w:type="spellEnd"/>
+        <w:t>(^alt)</w:t>
+      </w:r>
     </w:p>
     <w:p>
       <w:r>
-        <w:t>AND(&lt;</w:t>
-      </w:r>
-      <w:proofErr w:type="spellStart"/>
-      <w:r>
-        <w:t>ea</w:t>
-      </w:r>
-      <w:proofErr w:type="spellEnd"/>
-      <w:proofErr w:type="gramStart"/>
-      <w:r>
-        <w:t>&gt;,</w:t>
-      </w:r>
-      <w:proofErr w:type="spellStart"/>
-      <w:r>
-        <w:t>Dn</w:t>
-      </w:r>
-      <w:proofErr w:type="spellEnd"/>
-      <w:proofErr w:type="gramEnd"/>
-      <w:r>
-        <w:t>):</w:t>
+        <w:t>MULS:</w:t>
+      </w:r>
+      <w:r>
+        <w:tab/>
       </w:r>
       <w:r>
         <w:tab/>
@@ -9237,7 +8999,7 @@
       </w:r>
       <w:r>
         <w:tab/>
-        <w:t>An, #imm</w:t>
+        <w:t>An</w:t>
       </w:r>
       <w:r>
         <w:br/>
@@ -9247,34 +9009,19 @@
       </w:r>
       <w:r>
         <w:tab/>
-        <w:t>(xxx).L,#</w:t>
-      </w:r>
-      <w:proofErr w:type="spellStart"/>
-      <w:r>
-        <w:t>imm</w:t>
-      </w:r>
-      <w:proofErr w:type="spellEnd"/>
-      <w:r>
-        <w:t>, PC</w:t>
+        <w:t>(xxx).L,#imm,PC</w:t>
       </w:r>
     </w:p>
     <w:p>
       <w:r>
-        <w:t>MULS:</w:t>
+        <w:t>DIVU:</w:t>
       </w:r>
       <w:r>
         <w:tab/>
       </w:r>
       <w:r>
         <w:tab/>
-      </w:r>
-      <w:proofErr w:type="gramStart"/>
-      <w:r>
-        <w:t>An,(</w:t>
-      </w:r>
-      <w:proofErr w:type="gramEnd"/>
-      <w:r>
-        <w:t>An),(An)+,-(An),(xxx).W,</w:t>
+        <w:t>An,(An),(An)+,-(An),(xxx).W,</w:t>
       </w:r>
       <w:r>
         <w:tab/>
@@ -9291,131 +9038,79 @@
       </w:r>
       <w:r>
         <w:tab/>
-        <w:t>(xxx).L,#</w:t>
-      </w:r>
-      <w:proofErr w:type="spellStart"/>
-      <w:r>
-        <w:t>imm,PC</w:t>
-      </w:r>
-      <w:proofErr w:type="spellEnd"/>
+        <w:t>(xxx).L,#imm,PC</w:t>
+      </w:r>
     </w:p>
     <w:p>
       <w:r>
-        <w:t>DIVU:</w:t>
+        <w:t>LEA:</w:t>
       </w:r>
       <w:r>
         <w:tab/>
       </w:r>
       <w:r>
         <w:tab/>
-      </w:r>
-      <w:proofErr w:type="gramStart"/>
-      <w:r>
-        <w:t>An,(</w:t>
-      </w:r>
-      <w:proofErr w:type="gramEnd"/>
-      <w:r>
-        <w:t>An),(An)+,-(An),(xxx).W,</w:t>
+        <w:t>Dn, (An), (An)+, -(An), PC, #imm,</w:t>
+      </w:r>
+      <w:r>
+        <w:br/>
       </w:r>
       <w:r>
         <w:tab/>
       </w:r>
       <w:r>
         <w:tab/>
-        <w:t>An</w:t>
-      </w:r>
-      <w:r>
-        <w:br/>
+        <w:t>(xxx).W, (xxx).L</w:t>
       </w:r>
       <w:r>
         <w:tab/>
       </w:r>
       <w:r>
         <w:tab/>
-        <w:t>(xxx).L,#</w:t>
-      </w:r>
-      <w:proofErr w:type="spellStart"/>
-      <w:r>
-        <w:t>imm,PC</w:t>
-      </w:r>
-      <w:proofErr w:type="spellEnd"/>
+      </w:r>
+      <w:r>
+        <w:tab/>
+      </w:r>
+      <w:r>
+        <w:tab/>
+        <w:t>Dn, An, (An)+, -(An), #imm</w:t>
+      </w:r>
     </w:p>
     <w:p>
       <w:r>
-        <w:t>LEA:</w:t>
+        <w:t>NOT:</w:t>
       </w:r>
       <w:r>
         <w:tab/>
       </w:r>
       <w:r>
         <w:tab/>
-      </w:r>
-      <w:proofErr w:type="spellStart"/>
-      <w:r>
-        <w:t>Dn</w:t>
-      </w:r>
-      <w:proofErr w:type="spellEnd"/>
-      <w:r>
-        <w:t>, (An), (An)+, -(An), PC, #imm,</w:t>
-      </w:r>
-      <w:r>
-        <w:br/>
+        <w:t>An, #imm, PC</w:t>
       </w:r>
       <w:r>
         <w:tab/>
       </w:r>
       <w:r>
         <w:tab/>
-        <w:t>(xxx</w:t>
-      </w:r>
-      <w:proofErr w:type="gramStart"/>
-      <w:r>
-        <w:t>).W</w:t>
-      </w:r>
-      <w:proofErr w:type="gramEnd"/>
-      <w:r>
-        <w:t>, (xxx).L</w:t>
       </w:r>
       <w:r>
         <w:tab/>
       </w:r>
       <w:r>
         <w:tab/>
-      </w:r>
-      <w:r>
-        <w:tab/>
-      </w:r>
-      <w:r>
-        <w:tab/>
-      </w:r>
-      <w:proofErr w:type="spellStart"/>
-      <w:r>
-        <w:t>Dn</w:t>
-      </w:r>
-      <w:proofErr w:type="spellEnd"/>
-      <w:r>
-        <w:t>, An, (An)+, -(An), #imm</w:t>
+        <w:t>No source</w:t>
       </w:r>
     </w:p>
     <w:p>
       <w:r>
-        <w:t>NOT:</w:t>
+        <w:t>LSL:</w:t>
       </w:r>
       <w:r>
         <w:tab/>
       </w:r>
       <w:r>
         <w:tab/>
-        <w:t>An, #imm, PC</w:t>
-      </w:r>
-      <w:r>
-        <w:tab/>
-      </w:r>
-      <w:r>
-        <w:tab/>
-      </w:r>
-      <w:r>
-        <w:tab/>
+        <w:t>Dn, An, #imm, PC (only in single arg)</w:t>
       </w:r>
       <w:r>
         <w:tab/>
@@ -9424,29 +9119,14 @@
     </w:p>
     <w:p>
       <w:r>
-        <w:t>LSL:</w:t>
+        <w:t>ASL:</w:t>
       </w:r>
       <w:r>
         <w:tab/>
       </w:r>
       <w:r>
         <w:tab/>
-      </w:r>
-      <w:proofErr w:type="spellStart"/>
-      <w:r>
-        <w:t>Dn</w:t>
-      </w:r>
-      <w:proofErr w:type="spellEnd"/>
-      <w:r>
-        <w:t xml:space="preserve">, An, #imm, PC (only in single </w:t>
-      </w:r>
-      <w:proofErr w:type="spellStart"/>
-      <w:r>
-        <w:t>arg</w:t>
-      </w:r>
-      <w:proofErr w:type="spellEnd"/>
-      <w:r>
-        <w:t>)</w:t>
+        <w:t>Dn, An, #imm, PC (only in single arg)</w:t>
       </w:r>
       <w:r>
         <w:tab/>
@@ -9455,7 +9135,7 @@
     </w:p>
     <w:p>
       <w:r>
-        <w:t>ASL:</w:t>
+        <w:t>JSR:</w:t>
       </w:r>
       <w:r>
         <w:tab/>
@@ -9463,30 +9143,11 @@
       <w:r>
         <w:tab/>
       </w:r>
-      <w:proofErr w:type="spellStart"/>
-      <w:r>
-        <w:t>Dn</w:t>
-      </w:r>
-      <w:proofErr w:type="spellEnd"/>
-      <w:r>
-        <w:t xml:space="preserve">, An, #imm, PC (only in single </w:t>
-      </w:r>
-      <w:proofErr w:type="spellStart"/>
-      <w:r>
-        <w:t>arg</w:t>
-      </w:r>
-      <w:proofErr w:type="spellEnd"/>
-      <w:r>
-        <w:t>)</w:t>
+      <w:r>
+        <w:t>N/A</w:t>
       </w:r>
       <w:r>
         <w:tab/>
-        <w:t>No source</w:t>
-      </w:r>
-    </w:p>
-    <w:p>
-      <w:r>
-        <w:t>JSR:</w:t>
       </w:r>
       <w:r>
         <w:tab/>
@@ -9495,30 +9156,13 @@
         <w:tab/>
       </w:r>
       <w:r>
-        <w:t>N/A</w:t>
-      </w:r>
-      <w:r>
         <w:tab/>
       </w:r>
       <w:r>
         <w:tab/>
       </w:r>
       <w:r>
-        <w:tab/>
-      </w:r>
-      <w:r>
-        <w:tab/>
-      </w:r>
-      <w:r>
-        <w:tab/>
-      </w:r>
-      <w:proofErr w:type="spellStart"/>
-      <w:r>
-        <w:t>Dn</w:t>
-      </w:r>
-      <w:proofErr w:type="spellEnd"/>
-      <w:r>
-        <w:t>, An, (An)+, -(An), #imm</w:t>
+        <w:t>Dn, An, (An)+, -(An), #imm</w:t>
       </w:r>
     </w:p>
     <w:p/>
@@ -9540,58 +9184,22 @@
       </w:r>
     </w:p>
     <w:p>
-      <w:proofErr w:type="spellStart"/>
-      <w:r>
-        <w:t>ASd</w:t>
-      </w:r>
-      <w:proofErr w:type="spellEnd"/>
-      <w:r>
-        <w:t>/</w:t>
-      </w:r>
-      <w:proofErr w:type="spellStart"/>
-      <w:r>
-        <w:t>LSd</w:t>
-      </w:r>
-      <w:proofErr w:type="spellEnd"/>
-      <w:r>
-        <w:t xml:space="preserve"> - </w:t>
-      </w:r>
-      <w:proofErr w:type="gramStart"/>
-      <w:r>
-        <w:t>ASL.W  (</w:t>
-      </w:r>
-      <w:proofErr w:type="gramEnd"/>
-      <w:r>
-        <w:t>A1) [1110 0001 1101 0001] {E1D1}</w:t>
+      <w:r>
+        <w:t>ASd/LSd - ASL.W  (A1) [1110 0001 1101 0001] {E1D1}</w:t>
       </w:r>
     </w:p>
     <w:p>
       <w:r>
+        <w:lastRenderedPageBreak/>
         <w:t xml:space="preserve">Template binary </w:t>
       </w:r>
       <w:r>
         <w:br/>
-        <w:t>(</w:t>
-      </w:r>
-      <w:proofErr w:type="spellStart"/>
-      <w:r>
-        <w:t>ASd</w:t>
-      </w:r>
-      <w:proofErr w:type="spellEnd"/>
-      <w:r>
-        <w:t>): [1110 000(d) 11 (mode) (reg)]</w:t>
+        <w:t>(ASd): [1110 000(d) 11 (mode) (reg)]</w:t>
       </w:r>
       <w:r>
         <w:br/>
-        <w:t>(</w:t>
-      </w:r>
-      <w:proofErr w:type="spellStart"/>
-      <w:r>
-        <w:t>LSd</w:t>
-      </w:r>
-      <w:proofErr w:type="spellEnd"/>
-      <w:r>
-        <w:t>): [1110 001(d) 11 (mode) (reg)]</w:t>
+        <w:t>(LSd): [1110 001(d) 11 (mode) (reg)]</w:t>
       </w:r>
     </w:p>
     <w:sectPr>

</xml_diff>

<commit_message>
added mode flags to identityJmpTable
also updated some other things, like preserving D1-D3 for isoBitsM
</commit_message>
<xml_diff>
--- a/Required instr bit tables.docx
+++ b/Required instr bit tables.docx
@@ -145,7 +145,133 @@
         <w:rPr>
           <w:color w:val="000000"/>
         </w:rPr>
-        <w:t>For the dest arg (Xn then M, bits 11-6), the bits aren’t completely reversed compared to M then Xn. It’s only the order of M and Xn that changes. For example, an arg that’s an address register always has M as 001, regardless of whether it’s the source or destination.</w:t>
+        <w:t xml:space="preserve">For the </w:t>
+      </w:r>
+      <w:proofErr w:type="spellStart"/>
+      <w:r>
+        <w:rPr>
+          <w:color w:val="000000"/>
+        </w:rPr>
+        <w:t>dest</w:t>
+      </w:r>
+      <w:proofErr w:type="spellEnd"/>
+      <w:r>
+        <w:rPr>
+          <w:color w:val="000000"/>
+        </w:rPr>
+        <w:t xml:space="preserve"> </w:t>
+      </w:r>
+      <w:proofErr w:type="spellStart"/>
+      <w:r>
+        <w:rPr>
+          <w:color w:val="000000"/>
+        </w:rPr>
+        <w:t>arg</w:t>
+      </w:r>
+      <w:proofErr w:type="spellEnd"/>
+      <w:r>
+        <w:rPr>
+          <w:color w:val="000000"/>
+        </w:rPr>
+        <w:t xml:space="preserve"> (</w:t>
+      </w:r>
+      <w:proofErr w:type="spellStart"/>
+      <w:r>
+        <w:rPr>
+          <w:color w:val="000000"/>
+        </w:rPr>
+        <w:t>Xn</w:t>
+      </w:r>
+      <w:proofErr w:type="spellEnd"/>
+      <w:r>
+        <w:rPr>
+          <w:color w:val="000000"/>
+        </w:rPr>
+        <w:t xml:space="preserve"> then M, bits 11-6), the bits </w:t>
+      </w:r>
+      <w:proofErr w:type="gramStart"/>
+      <w:r>
+        <w:rPr>
+          <w:color w:val="000000"/>
+        </w:rPr>
+        <w:t>aren’t</w:t>
+      </w:r>
+      <w:proofErr w:type="gramEnd"/>
+      <w:r>
+        <w:rPr>
+          <w:color w:val="000000"/>
+        </w:rPr>
+        <w:t xml:space="preserve"> completely reversed compared to M then </w:t>
+      </w:r>
+      <w:proofErr w:type="spellStart"/>
+      <w:r>
+        <w:rPr>
+          <w:color w:val="000000"/>
+        </w:rPr>
+        <w:t>Xn</w:t>
+      </w:r>
+      <w:proofErr w:type="spellEnd"/>
+      <w:r>
+        <w:rPr>
+          <w:color w:val="000000"/>
+        </w:rPr>
+        <w:t xml:space="preserve">. </w:t>
+      </w:r>
+      <w:proofErr w:type="gramStart"/>
+      <w:r>
+        <w:rPr>
+          <w:color w:val="000000"/>
+        </w:rPr>
+        <w:t>It’s</w:t>
+      </w:r>
+      <w:proofErr w:type="gramEnd"/>
+      <w:r>
+        <w:rPr>
+          <w:color w:val="000000"/>
+        </w:rPr>
+        <w:t xml:space="preserve"> only the order of M and </w:t>
+      </w:r>
+      <w:proofErr w:type="spellStart"/>
+      <w:r>
+        <w:rPr>
+          <w:color w:val="000000"/>
+        </w:rPr>
+        <w:t>Xn</w:t>
+      </w:r>
+      <w:proofErr w:type="spellEnd"/>
+      <w:r>
+        <w:rPr>
+          <w:color w:val="000000"/>
+        </w:rPr>
+        <w:t xml:space="preserve"> that changes. For example, an </w:t>
+      </w:r>
+      <w:proofErr w:type="spellStart"/>
+      <w:r>
+        <w:rPr>
+          <w:color w:val="000000"/>
+        </w:rPr>
+        <w:t>arg</w:t>
+      </w:r>
+      <w:proofErr w:type="spellEnd"/>
+      <w:r>
+        <w:rPr>
+          <w:color w:val="000000"/>
+        </w:rPr>
+        <w:t xml:space="preserve"> </w:t>
+      </w:r>
+      <w:proofErr w:type="gramStart"/>
+      <w:r>
+        <w:rPr>
+          <w:color w:val="000000"/>
+        </w:rPr>
+        <w:t>that’s</w:t>
+      </w:r>
+      <w:proofErr w:type="gramEnd"/>
+      <w:r>
+        <w:rPr>
+          <w:color w:val="000000"/>
+        </w:rPr>
+        <w:t xml:space="preserve"> an address register always has M as 001, regardless of whether it’s the source or destination.</w:t>
       </w:r>
     </w:p>
     <w:tbl>
@@ -1701,6 +1827,7 @@
                 <w:szCs w:val="20"/>
               </w:rPr>
             </w:pPr>
+            <w:proofErr w:type="spellStart"/>
             <w:r>
               <w:rPr>
                 <w:color w:val="000000"/>
@@ -1709,6 +1836,7 @@
               </w:rPr>
               <w:t>Xn</w:t>
             </w:r>
+            <w:proofErr w:type="spellEnd"/>
           </w:p>
         </w:tc>
         <w:tc>
@@ -1800,6 +1928,7 @@
                 <w:szCs w:val="20"/>
               </w:rPr>
             </w:pPr>
+            <w:proofErr w:type="spellStart"/>
             <w:r>
               <w:rPr>
                 <w:color w:val="000000"/>
@@ -1808,6 +1937,7 @@
               </w:rPr>
               <w:t>Xn</w:t>
             </w:r>
+            <w:proofErr w:type="spellEnd"/>
           </w:p>
         </w:tc>
       </w:tr>
@@ -2233,6 +2363,7 @@
                 <w:szCs w:val="20"/>
               </w:rPr>
             </w:pPr>
+            <w:proofErr w:type="spellStart"/>
             <w:r>
               <w:rPr>
                 <w:color w:val="000000"/>
@@ -2241,6 +2372,7 @@
               </w:rPr>
               <w:t>Xn</w:t>
             </w:r>
+            <w:proofErr w:type="spellEnd"/>
           </w:p>
         </w:tc>
       </w:tr>
@@ -2439,6 +2571,7 @@
                 <w:szCs w:val="20"/>
               </w:rPr>
             </w:pPr>
+            <w:proofErr w:type="spellStart"/>
             <w:r>
               <w:rPr>
                 <w:color w:val="000000"/>
@@ -2447,6 +2580,7 @@
               </w:rPr>
               <w:t>Dn</w:t>
             </w:r>
+            <w:proofErr w:type="spellEnd"/>
           </w:p>
         </w:tc>
         <w:tc>
@@ -2575,6 +2709,7 @@
                 <w:szCs w:val="20"/>
               </w:rPr>
             </w:pPr>
+            <w:proofErr w:type="spellStart"/>
             <w:r>
               <w:rPr>
                 <w:color w:val="000000"/>
@@ -2583,6 +2718,7 @@
               </w:rPr>
               <w:t>Xn</w:t>
             </w:r>
+            <w:proofErr w:type="spellEnd"/>
           </w:p>
         </w:tc>
       </w:tr>
@@ -2781,6 +2917,7 @@
                 <w:szCs w:val="20"/>
               </w:rPr>
             </w:pPr>
+            <w:proofErr w:type="spellStart"/>
             <w:r>
               <w:rPr>
                 <w:color w:val="000000"/>
@@ -2789,6 +2926,7 @@
               </w:rPr>
               <w:t>Dn</w:t>
             </w:r>
+            <w:proofErr w:type="spellEnd"/>
           </w:p>
         </w:tc>
         <w:tc>
@@ -2917,6 +3055,7 @@
                 <w:szCs w:val="20"/>
               </w:rPr>
             </w:pPr>
+            <w:proofErr w:type="spellStart"/>
             <w:r>
               <w:rPr>
                 <w:color w:val="000000"/>
@@ -2925,6 +3064,7 @@
               </w:rPr>
               <w:t>Xn</w:t>
             </w:r>
+            <w:proofErr w:type="spellEnd"/>
           </w:p>
         </w:tc>
       </w:tr>
@@ -3123,6 +3263,7 @@
                 <w:szCs w:val="20"/>
               </w:rPr>
             </w:pPr>
+            <w:proofErr w:type="spellStart"/>
             <w:r>
               <w:rPr>
                 <w:color w:val="000000"/>
@@ -3131,6 +3272,7 @@
               </w:rPr>
               <w:t>Dn</w:t>
             </w:r>
+            <w:proofErr w:type="spellEnd"/>
           </w:p>
         </w:tc>
         <w:tc>
@@ -3259,6 +3401,7 @@
                 <w:szCs w:val="20"/>
               </w:rPr>
             </w:pPr>
+            <w:proofErr w:type="spellStart"/>
             <w:r>
               <w:rPr>
                 <w:color w:val="000000"/>
@@ -3267,6 +3410,7 @@
               </w:rPr>
               <w:t>Xn</w:t>
             </w:r>
+            <w:proofErr w:type="spellEnd"/>
           </w:p>
         </w:tc>
       </w:tr>
@@ -3465,6 +3609,7 @@
                 <w:szCs w:val="20"/>
               </w:rPr>
             </w:pPr>
+            <w:proofErr w:type="spellStart"/>
             <w:r>
               <w:rPr>
                 <w:color w:val="000000"/>
@@ -3473,6 +3618,7 @@
               </w:rPr>
               <w:t>Dn</w:t>
             </w:r>
+            <w:proofErr w:type="spellEnd"/>
           </w:p>
         </w:tc>
         <w:tc>
@@ -3631,6 +3777,7 @@
                 <w:szCs w:val="20"/>
               </w:rPr>
             </w:pPr>
+            <w:proofErr w:type="spellStart"/>
             <w:r>
               <w:rPr>
                 <w:color w:val="000000"/>
@@ -3639,6 +3786,7 @@
               </w:rPr>
               <w:t>Xn</w:t>
             </w:r>
+            <w:proofErr w:type="spellEnd"/>
           </w:p>
         </w:tc>
       </w:tr>
@@ -3837,6 +3985,7 @@
                 <w:szCs w:val="20"/>
               </w:rPr>
             </w:pPr>
+            <w:proofErr w:type="spellStart"/>
             <w:r>
               <w:rPr>
                 <w:color w:val="000000"/>
@@ -3845,6 +3994,7 @@
               </w:rPr>
               <w:t>Dn</w:t>
             </w:r>
+            <w:proofErr w:type="spellEnd"/>
           </w:p>
         </w:tc>
         <w:tc>
@@ -4003,6 +4153,7 @@
                 <w:szCs w:val="20"/>
               </w:rPr>
             </w:pPr>
+            <w:proofErr w:type="spellStart"/>
             <w:r>
               <w:rPr>
                 <w:color w:val="000000"/>
@@ -4011,6 +4162,7 @@
               </w:rPr>
               <w:t>Xn</w:t>
             </w:r>
+            <w:proofErr w:type="spellEnd"/>
           </w:p>
         </w:tc>
       </w:tr>
@@ -4375,6 +4527,7 @@
                 <w:szCs w:val="20"/>
               </w:rPr>
             </w:pPr>
+            <w:proofErr w:type="spellStart"/>
             <w:r>
               <w:rPr>
                 <w:color w:val="000000"/>
@@ -4383,6 +4536,7 @@
               </w:rPr>
               <w:t>Xn</w:t>
             </w:r>
+            <w:proofErr w:type="spellEnd"/>
           </w:p>
         </w:tc>
       </w:tr>
@@ -4778,6 +4932,7 @@
                 <w:szCs w:val="20"/>
               </w:rPr>
             </w:pPr>
+            <w:proofErr w:type="spellStart"/>
             <w:r>
               <w:rPr>
                 <w:color w:val="000000"/>
@@ -4786,6 +4941,7 @@
               </w:rPr>
               <w:t>Xn</w:t>
             </w:r>
+            <w:proofErr w:type="spellEnd"/>
           </w:p>
         </w:tc>
       </w:tr>
@@ -5051,7 +5207,7 @@
                 <w:sz w:val="20"/>
                 <w:szCs w:val="20"/>
               </w:rPr>
-              <w:t>0</w:t>
+              <w:t>1</w:t>
             </w:r>
           </w:p>
         </w:tc>
@@ -5211,6 +5367,7 @@
                 <w:szCs w:val="20"/>
               </w:rPr>
             </w:pPr>
+            <w:proofErr w:type="spellStart"/>
             <w:r>
               <w:rPr>
                 <w:color w:val="000000"/>
@@ -5219,6 +5376,7 @@
               </w:rPr>
               <w:t>Xn</w:t>
             </w:r>
+            <w:proofErr w:type="spellEnd"/>
           </w:p>
         </w:tc>
       </w:tr>
@@ -5644,6 +5802,7 @@
                 <w:szCs w:val="20"/>
               </w:rPr>
             </w:pPr>
+            <w:proofErr w:type="spellStart"/>
             <w:r>
               <w:rPr>
                 <w:color w:val="000000"/>
@@ -5652,6 +5811,7 @@
               </w:rPr>
               <w:t>Xn</w:t>
             </w:r>
+            <w:proofErr w:type="spellEnd"/>
           </w:p>
         </w:tc>
       </w:tr>
@@ -6035,6 +6195,7 @@
                 <w:szCs w:val="20"/>
               </w:rPr>
             </w:pPr>
+            <w:proofErr w:type="spellStart"/>
             <w:r>
               <w:rPr>
                 <w:color w:val="000000"/>
@@ -6043,6 +6204,7 @@
               </w:rPr>
               <w:t>Dn</w:t>
             </w:r>
+            <w:proofErr w:type="spellEnd"/>
           </w:p>
         </w:tc>
       </w:tr>
@@ -6426,6 +6588,7 @@
                 <w:szCs w:val="20"/>
               </w:rPr>
             </w:pPr>
+            <w:proofErr w:type="spellStart"/>
             <w:r>
               <w:rPr>
                 <w:color w:val="000000"/>
@@ -6434,6 +6597,7 @@
               </w:rPr>
               <w:t>Dn</w:t>
             </w:r>
+            <w:proofErr w:type="spellEnd"/>
           </w:p>
         </w:tc>
       </w:tr>
@@ -8208,6 +8372,7 @@
                 <w:szCs w:val="20"/>
               </w:rPr>
             </w:pPr>
+            <w:proofErr w:type="spellStart"/>
             <w:r>
               <w:rPr>
                 <w:color w:val="000000"/>
@@ -8216,6 +8381,7 @@
               </w:rPr>
               <w:t>Xn</w:t>
             </w:r>
+            <w:proofErr w:type="spellEnd"/>
           </w:p>
         </w:tc>
       </w:tr>
@@ -8782,8 +8948,12 @@
       </w:r>
       <w:r>
         <w:tab/>
+      </w:r>
+      <w:proofErr w:type="spellStart"/>
+      <w:r>
         <w:t>Dest</w:t>
       </w:r>
+      <w:proofErr w:type="spellEnd"/>
       <w:r>
         <w:tab/>
       </w:r>
@@ -8829,7 +8999,14 @@
       </w:r>
       <w:r>
         <w:tab/>
-        <w:t>Dn, An, (An)+, #imm, PC</w:t>
+      </w:r>
+      <w:proofErr w:type="spellStart"/>
+      <w:r>
+        <w:t>Dn</w:t>
+      </w:r>
+      <w:proofErr w:type="spellEnd"/>
+      <w:r>
+        <w:t>, An, (An)+, #imm, PC</w:t>
       </w:r>
       <w:r>
         <w:tab/>
@@ -8839,12 +9016,37 @@
       </w:r>
       <w:r>
         <w:tab/>
-        <w:t>Dn, An, -(An), #imm</w:t>
+      </w:r>
+      <w:proofErr w:type="spellStart"/>
+      <w:r>
+        <w:t>Dn</w:t>
+      </w:r>
+      <w:proofErr w:type="spellEnd"/>
+      <w:r>
+        <w:t>, An, -(An), #imm</w:t>
       </w:r>
     </w:p>
     <w:p>
       <w:r>
-        <w:t>ADD(&lt;ea&gt;,Dn):</w:t>
+        <w:t>ADD(&lt;</w:t>
+      </w:r>
+      <w:proofErr w:type="spellStart"/>
+      <w:r>
+        <w:t>ea</w:t>
+      </w:r>
+      <w:proofErr w:type="spellEnd"/>
+      <w:proofErr w:type="gramStart"/>
+      <w:r>
+        <w:t>&gt;,</w:t>
+      </w:r>
+      <w:proofErr w:type="spellStart"/>
+      <w:r>
+        <w:t>Dn</w:t>
+      </w:r>
+      <w:proofErr w:type="spellEnd"/>
+      <w:proofErr w:type="gramEnd"/>
+      <w:r>
+        <w:t>):</w:t>
       </w:r>
       <w:r>
         <w:tab/>
@@ -8865,19 +9067,49 @@
       </w:r>
       <w:r>
         <w:tab/>
-        <w:t>(xxx).L,#imm,PC</w:t>
-      </w:r>
+        <w:t>(xxx).L,#</w:t>
+      </w:r>
+      <w:proofErr w:type="spellStart"/>
+      <w:r>
+        <w:t>imm,PC</w:t>
+      </w:r>
+      <w:proofErr w:type="spellEnd"/>
       <w:r>
         <w:t xml:space="preserve"> </w:t>
       </w:r>
     </w:p>
     <w:p>
       <w:r>
-        <w:t>ADD(Dn,&lt;ea&gt;):</w:t>
+        <w:t>ADD(</w:t>
+      </w:r>
+      <w:proofErr w:type="spellStart"/>
+      <w:proofErr w:type="gramStart"/>
+      <w:r>
+        <w:t>Dn</w:t>
+      </w:r>
+      <w:proofErr w:type="spellEnd"/>
+      <w:r>
+        <w:t>,&lt;</w:t>
+      </w:r>
+      <w:proofErr w:type="spellStart"/>
+      <w:proofErr w:type="gramEnd"/>
+      <w:r>
+        <w:t>ea</w:t>
+      </w:r>
+      <w:proofErr w:type="spellEnd"/>
+      <w:r>
+        <w:t>&gt;):</w:t>
       </w:r>
       <w:r>
         <w:tab/>
-        <w:t>Dn, An, #imm, PC</w:t>
+      </w:r>
+      <w:proofErr w:type="spellStart"/>
+      <w:r>
+        <w:t>Dn</w:t>
+      </w:r>
+      <w:proofErr w:type="spellEnd"/>
+      <w:r>
+        <w:t>, An, #imm, PC</w:t>
       </w:r>
       <w:r>
         <w:tab/>
@@ -8912,8 +9144,13 @@
       </w:r>
       <w:r>
         <w:tab/>
-        <w:t>(xxx).L,#imm,PC</w:t>
-      </w:r>
+        <w:t>(xxx).L,#</w:t>
+      </w:r>
+      <w:proofErr w:type="spellStart"/>
+      <w:r>
+        <w:t>imm,PC</w:t>
+      </w:r>
+      <w:proofErr w:type="spellEnd"/>
       <w:r>
         <w:br/>
       </w:r>
@@ -8935,7 +9172,25 @@
     </w:p>
     <w:p>
       <w:r>
-        <w:t>AND(&lt;ea&gt;,Dn):</w:t>
+        <w:t>AND(&lt;</w:t>
+      </w:r>
+      <w:proofErr w:type="spellStart"/>
+      <w:r>
+        <w:t>ea</w:t>
+      </w:r>
+      <w:proofErr w:type="spellEnd"/>
+      <w:proofErr w:type="gramStart"/>
+      <w:r>
+        <w:t>&gt;,</w:t>
+      </w:r>
+      <w:proofErr w:type="spellStart"/>
+      <w:r>
+        <w:t>Dn</w:t>
+      </w:r>
+      <w:proofErr w:type="spellEnd"/>
+      <w:proofErr w:type="gramEnd"/>
+      <w:r>
+        <w:t>):</w:t>
       </w:r>
       <w:r>
         <w:tab/>
@@ -8956,16 +9211,50 @@
       </w:r>
       <w:r>
         <w:tab/>
-        <w:t>(xxx).L,#imm, PC</w:t>
+        <w:t>(xxx).L,#</w:t>
+      </w:r>
+      <w:proofErr w:type="spellStart"/>
+      <w:r>
+        <w:t>imm</w:t>
+      </w:r>
+      <w:proofErr w:type="spellEnd"/>
+      <w:r>
+        <w:t>, PC</w:t>
       </w:r>
     </w:p>
     <w:p>
       <w:r>
-        <w:t>AND(Dn,&lt;ea&gt;):</w:t>
+        <w:t>AND(</w:t>
+      </w:r>
+      <w:proofErr w:type="spellStart"/>
+      <w:proofErr w:type="gramStart"/>
+      <w:r>
+        <w:t>Dn</w:t>
+      </w:r>
+      <w:proofErr w:type="spellEnd"/>
+      <w:r>
+        <w:t>,&lt;</w:t>
+      </w:r>
+      <w:proofErr w:type="spellStart"/>
+      <w:proofErr w:type="gramEnd"/>
+      <w:r>
+        <w:t>ea</w:t>
+      </w:r>
+      <w:proofErr w:type="spellEnd"/>
+      <w:r>
+        <w:t>&gt;):</w:t>
       </w:r>
       <w:r>
         <w:tab/>
-        <w:t>Dn,An,#imm, PC</w:t>
+        <w:t>Dn,An,#</w:t>
+      </w:r>
+      <w:proofErr w:type="spellStart"/>
+      <w:r>
+        <w:t>imm</w:t>
+      </w:r>
+      <w:proofErr w:type="spellEnd"/>
+      <w:r>
+        <w:t>, PC</w:t>
       </w:r>
       <w:r>
         <w:tab/>
@@ -8975,8 +9264,13 @@
       </w:r>
       <w:r>
         <w:tab/>
-        <w:t>An,(An),(An)+,-(An),(xxx).W,(xxx).L,#imm,PC</w:t>
-      </w:r>
+        <w:t>An,(An),(An)+,-(An),(xxx).W,(xxx).L,#</w:t>
+      </w:r>
+      <w:proofErr w:type="spellStart"/>
+      <w:r>
+        <w:t>imm,PC</w:t>
+      </w:r>
+      <w:proofErr w:type="spellEnd"/>
     </w:p>
     <w:p>
       <w:r>
@@ -8992,7 +9286,14 @@
       </w:r>
       <w:r>
         <w:tab/>
-        <w:t>An,(An),(An)+,-(An),(xxx).W,</w:t>
+      </w:r>
+      <w:proofErr w:type="gramStart"/>
+      <w:r>
+        <w:t>An,(</w:t>
+      </w:r>
+      <w:proofErr w:type="gramEnd"/>
+      <w:r>
+        <w:t>An),(An)+,-(An),(xxx).W,</w:t>
       </w:r>
       <w:r>
         <w:tab/>
@@ -9009,8 +9310,13 @@
       </w:r>
       <w:r>
         <w:tab/>
-        <w:t>(xxx).L,#imm,PC</w:t>
-      </w:r>
+        <w:t>(xxx).L,#</w:t>
+      </w:r>
+      <w:proofErr w:type="spellStart"/>
+      <w:r>
+        <w:t>imm,PC</w:t>
+      </w:r>
+      <w:proofErr w:type="spellEnd"/>
     </w:p>
     <w:p>
       <w:r>
@@ -9021,7 +9327,14 @@
       </w:r>
       <w:r>
         <w:tab/>
-        <w:t>An,(An),(An)+,-(An),(xxx).W,</w:t>
+      </w:r>
+      <w:proofErr w:type="gramStart"/>
+      <w:r>
+        <w:t>An,(</w:t>
+      </w:r>
+      <w:proofErr w:type="gramEnd"/>
+      <w:r>
+        <w:t>An),(An)+,-(An),(xxx).W,</w:t>
       </w:r>
       <w:r>
         <w:tab/>
@@ -9038,8 +9351,13 @@
       </w:r>
       <w:r>
         <w:tab/>
-        <w:t>(xxx).L,#imm,PC</w:t>
-      </w:r>
+        <w:t>(xxx).L,#</w:t>
+      </w:r>
+      <w:proofErr w:type="spellStart"/>
+      <w:r>
+        <w:t>imm,PC</w:t>
+      </w:r>
+      <w:proofErr w:type="spellEnd"/>
     </w:p>
     <w:p>
       <w:r>
@@ -9050,7 +9368,14 @@
       </w:r>
       <w:r>
         <w:tab/>
-        <w:t>Dn, (An), (An)+, -(An), PC, #imm,</w:t>
+      </w:r>
+      <w:proofErr w:type="spellStart"/>
+      <w:r>
+        <w:t>Dn</w:t>
+      </w:r>
+      <w:proofErr w:type="spellEnd"/>
+      <w:r>
+        <w:t>, (An), (An)+, -(An), PC, #imm,</w:t>
       </w:r>
       <w:r>
         <w:br/>
@@ -9060,7 +9385,15 @@
       </w:r>
       <w:r>
         <w:tab/>
-        <w:t>(xxx).W, (xxx).L</w:t>
+        <w:t>(xxx</w:t>
+      </w:r>
+      <w:proofErr w:type="gramStart"/>
+      <w:r>
+        <w:t>).W</w:t>
+      </w:r>
+      <w:proofErr w:type="gramEnd"/>
+      <w:r>
+        <w:t>, (xxx).L</w:t>
       </w:r>
       <w:r>
         <w:tab/>
@@ -9073,7 +9406,14 @@
       </w:r>
       <w:r>
         <w:tab/>
-        <w:t>Dn, An, (An)+, -(An), #imm</w:t>
+      </w:r>
+      <w:proofErr w:type="spellStart"/>
+      <w:r>
+        <w:t>Dn</w:t>
+      </w:r>
+      <w:proofErr w:type="spellEnd"/>
+      <w:r>
+        <w:t>, An, (An)+, -(An), #imm</w:t>
       </w:r>
     </w:p>
     <w:p>
@@ -9110,7 +9450,22 @@
       </w:r>
       <w:r>
         <w:tab/>
-        <w:t>Dn, An, #imm, PC (only in single arg)</w:t>
+      </w:r>
+      <w:proofErr w:type="spellStart"/>
+      <w:r>
+        <w:t>Dn</w:t>
+      </w:r>
+      <w:proofErr w:type="spellEnd"/>
+      <w:r>
+        <w:t xml:space="preserve">, An, #imm, PC (only in single </w:t>
+      </w:r>
+      <w:proofErr w:type="spellStart"/>
+      <w:r>
+        <w:t>arg</w:t>
+      </w:r>
+      <w:proofErr w:type="spellEnd"/>
+      <w:r>
+        <w:t>)</w:t>
       </w:r>
       <w:r>
         <w:tab/>
@@ -9126,7 +9481,22 @@
       </w:r>
       <w:r>
         <w:tab/>
-        <w:t>Dn, An, #imm, PC (only in single arg)</w:t>
+      </w:r>
+      <w:proofErr w:type="spellStart"/>
+      <w:r>
+        <w:t>Dn</w:t>
+      </w:r>
+      <w:proofErr w:type="spellEnd"/>
+      <w:r>
+        <w:t xml:space="preserve">, An, #imm, PC (only in single </w:t>
+      </w:r>
+      <w:proofErr w:type="spellStart"/>
+      <w:r>
+        <w:t>arg</w:t>
+      </w:r>
+      <w:proofErr w:type="spellEnd"/>
+      <w:r>
+        <w:t>)</w:t>
       </w:r>
       <w:r>
         <w:tab/>
@@ -9161,8 +9531,13 @@
       <w:r>
         <w:tab/>
       </w:r>
-      <w:r>
-        <w:t>Dn, An, (An)+, -(An), #imm</w:t>
+      <w:proofErr w:type="spellStart"/>
+      <w:r>
+        <w:t>Dn</w:t>
+      </w:r>
+      <w:proofErr w:type="spellEnd"/>
+      <w:r>
+        <w:t>, An, (An)+, -(An), #imm</w:t>
       </w:r>
     </w:p>
     <w:p/>
@@ -9184,8 +9559,29 @@
       </w:r>
     </w:p>
     <w:p>
-      <w:r>
-        <w:t>ASd/LSd - ASL.W  (A1) [1110 0001 1101 0001] {E1D1}</w:t>
+      <w:proofErr w:type="spellStart"/>
+      <w:r>
+        <w:t>ASd</w:t>
+      </w:r>
+      <w:proofErr w:type="spellEnd"/>
+      <w:r>
+        <w:t>/</w:t>
+      </w:r>
+      <w:proofErr w:type="spellStart"/>
+      <w:r>
+        <w:t>LSd</w:t>
+      </w:r>
+      <w:proofErr w:type="spellEnd"/>
+      <w:r>
+        <w:t xml:space="preserve"> - </w:t>
+      </w:r>
+      <w:proofErr w:type="gramStart"/>
+      <w:r>
+        <w:t>ASL.W  (</w:t>
+      </w:r>
+      <w:proofErr w:type="gramEnd"/>
+      <w:r>
+        <w:t>A1) [1110 0001 1101 0001] {E1D1}</w:t>
       </w:r>
     </w:p>
     <w:p>
@@ -9195,11 +9591,27 @@
       </w:r>
       <w:r>
         <w:br/>
-        <w:t>(ASd): [1110 000(d) 11 (mode) (reg)]</w:t>
+        <w:t>(</w:t>
+      </w:r>
+      <w:proofErr w:type="spellStart"/>
+      <w:r>
+        <w:t>ASd</w:t>
+      </w:r>
+      <w:proofErr w:type="spellEnd"/>
+      <w:r>
+        <w:t>): [1110 000(d) 11 (mode) (reg)]</w:t>
       </w:r>
       <w:r>
         <w:br/>
-        <w:t>(LSd): [1110 001(d) 11 (mode) (reg)]</w:t>
+        <w:t>(</w:t>
+      </w:r>
+      <w:proofErr w:type="spellStart"/>
+      <w:r>
+        <w:t>LSd</w:t>
+      </w:r>
+      <w:proofErr w:type="spellEnd"/>
+      <w:r>
+        <w:t>): [1110 001(d) 11 (mode) (reg)]</w:t>
       </w:r>
     </w:p>
     <w:sectPr>

</xml_diff>